<commit_message>
Updated consent form, and added more UI design
</commit_message>
<xml_diff>
--- a/Documents/System Usability Tests/Consent Form for Usability Interview.docx
+++ b/Documents/System Usability Tests/Consent Form for Usability Interview.docx
@@ -164,25 +164,7 @@
           <w:bCs/>
           <w:color w:val="000000" w:themeColor="text1"/>
         </w:rPr>
-        <w:t xml:space="preserve">Matthias </w:t>
-      </w:r>
-      <w:proofErr w:type="spellStart"/>
-      <w:r>
-        <w:rPr>
-          <w:rFonts w:asciiTheme="minorHAnsi" w:hAnsiTheme="minorHAnsi" w:cstheme="minorHAnsi"/>
-          <w:bCs/>
-          <w:color w:val="000000" w:themeColor="text1"/>
-        </w:rPr>
-        <w:t>Heintz</w:t>
-      </w:r>
-      <w:proofErr w:type="spellEnd"/>
-      <w:r>
-        <w:rPr>
-          <w:rFonts w:asciiTheme="minorHAnsi" w:hAnsiTheme="minorHAnsi" w:cstheme="minorHAnsi"/>
-          <w:bCs/>
-          <w:color w:val="000000" w:themeColor="text1"/>
-        </w:rPr>
-        <w:t xml:space="preserve">, Lecturer, </w:t>
+        <w:t xml:space="preserve">Matthias Heintz, Lecturer, </w:t>
       </w:r>
       <w:hyperlink r:id="rId12" w:history="1">
         <w:r>
@@ -353,7 +335,7 @@
                     </wp:anchor>
                   </w:drawing>
                 </mc:Choice>
-                <mc:Fallback xmlns:a14="http://schemas.microsoft.com/office/drawing/2010/main" xmlns:a="http://schemas.openxmlformats.org/drawingml/2006/main">
+                <mc:Fallback xmlns:a="http://schemas.openxmlformats.org/drawingml/2006/main" xmlns:a14="http://schemas.microsoft.com/office/drawing/2010/main">
                   <w:pict w14:anchorId="15D5348C">
                     <v:shapetype id="_x0000_t202" coordsize="21600,21600" o:spt="202" path="m,l,21600r21600,l21600,xe" w14:anchorId="76A80D4A">
                       <v:stroke joinstyle="miter"/>
@@ -565,7 +547,7 @@
                     </wp:anchor>
                   </w:drawing>
                 </mc:Choice>
-                <mc:Fallback xmlns:a14="http://schemas.microsoft.com/office/drawing/2010/main" xmlns:a="http://schemas.openxmlformats.org/drawingml/2006/main">
+                <mc:Fallback xmlns:a="http://schemas.openxmlformats.org/drawingml/2006/main" xmlns:a14="http://schemas.microsoft.com/office/drawing/2010/main">
                   <w:pict w14:anchorId="62C12E6D">
                     <v:shape id="_x0000_s1027" style="position:absolute;margin-left:36.9pt;margin-top:29.55pt;width:28.5pt;height:28.5pt;z-index:251695104;visibility:visible;mso-wrap-style:square;mso-width-percent:0;mso-height-percent:0;mso-wrap-distance-left:9pt;mso-wrap-distance-top:0;mso-wrap-distance-right:9pt;mso-wrap-distance-bottom:0;mso-position-horizontal:absolute;mso-position-horizontal-relative:text;mso-position-vertical:absolute;mso-position-vertical-relative:text;mso-width-percent:0;mso-height-percent:0;mso-width-relative:page;mso-height-relative:page;v-text-anchor:top" fillcolor="window" strokecolor="windowText" strokeweight="1pt" type="#_x0000_t202" o:gfxdata="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" w14:anchorId="433CCE36">
                       <v:textbox>
@@ -706,7 +688,7 @@
                     </wp:anchor>
                   </w:drawing>
                 </mc:Choice>
-                <mc:Fallback xmlns:a14="http://schemas.microsoft.com/office/drawing/2010/main" xmlns:a="http://schemas.openxmlformats.org/drawingml/2006/main">
+                <mc:Fallback xmlns:a="http://schemas.openxmlformats.org/drawingml/2006/main" xmlns:a14="http://schemas.microsoft.com/office/drawing/2010/main">
                   <w:pict w14:anchorId="45A01B93">
                     <v:shape id="_x0000_s1028" style="position:absolute;margin-left:36.15pt;margin-top:38.45pt;width:28.5pt;height:28.5pt;z-index:251697152;visibility:visible;mso-wrap-style:square;mso-width-percent:0;mso-height-percent:0;mso-wrap-distance-left:9pt;mso-wrap-distance-top:0;mso-wrap-distance-right:9pt;mso-wrap-distance-bottom:0;mso-position-horizontal:absolute;mso-position-horizontal-relative:text;mso-position-vertical:absolute;mso-position-vertical-relative:text;mso-width-percent:0;mso-height-percent:0;mso-width-relative:page;mso-height-relative:page;v-text-anchor:top" fillcolor="window" strokecolor="windowText" strokeweight="1pt" type="#_x0000_t202" o:gfxdata="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" w14:anchorId="516B67D4">
                       <v:textbox>
@@ -1008,7 +990,7 @@
                     </wp:anchor>
                   </w:drawing>
                 </mc:Choice>
-                <mc:Fallback xmlns:a14="http://schemas.microsoft.com/office/drawing/2010/main" xmlns:a="http://schemas.openxmlformats.org/drawingml/2006/main">
+                <mc:Fallback xmlns:a="http://schemas.openxmlformats.org/drawingml/2006/main" xmlns:a14="http://schemas.microsoft.com/office/drawing/2010/main">
                   <w:pict w14:anchorId="62FE7FB1">
                     <v:shape id="_x0000_s1029" style="position:absolute;margin-left:37.65pt;margin-top:71.1pt;width:28.5pt;height:28.5pt;z-index:251699200;visibility:visible;mso-wrap-style:square;mso-width-percent:0;mso-height-percent:0;mso-wrap-distance-left:9pt;mso-wrap-distance-top:0;mso-wrap-distance-right:9pt;mso-wrap-distance-bottom:0;mso-position-horizontal:absolute;mso-position-horizontal-relative:text;mso-position-vertical:absolute;mso-position-vertical-relative:text;mso-width-percent:0;mso-height-percent:0;mso-width-relative:page;mso-height-relative:page;v-text-anchor:top" fillcolor="window" strokecolor="windowText" strokeweight="1pt" type="#_x0000_t202" o:gfxdata="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" w14:anchorId="2826CA28">
                       <v:textbox>
@@ -2376,7 +2358,7 @@
         <mc:AlternateContent>
           <mc:Choice Requires="wps">
             <w:drawing>
-              <wp:anchor distT="0" distB="0" distL="114300" distR="114300" simplePos="0" relativeHeight="251660288" behindDoc="0" locked="0" layoutInCell="0" allowOverlap="1" wp14:anchorId="3E688587" wp14:editId="4AD75CF7">
+              <wp:anchor distT="0" distB="0" distL="114300" distR="114300" simplePos="0" relativeHeight="251660288" behindDoc="0" locked="0" layoutInCell="0" allowOverlap="1" wp14:anchorId="3E688587" wp14:editId="39E4D26A">
                 <wp:simplePos x="0" y="0"/>
                 <wp:positionH relativeFrom="column">
                   <wp:posOffset>2414905</wp:posOffset>
@@ -2435,9 +2417,9 @@
               </wp:anchor>
             </w:drawing>
           </mc:Choice>
-          <mc:Fallback xmlns:a14="http://schemas.microsoft.com/office/drawing/2010/main" xmlns:a="http://schemas.openxmlformats.org/drawingml/2006/main">
-            <w:pict w14:anchorId="08255025">
-              <v:line id="Line 8" style="position:absolute;z-index:251660288;visibility:visible;mso-wrap-style:square;mso-width-percent:0;mso-height-percent:0;mso-wrap-distance-left:9pt;mso-wrap-distance-top:0;mso-wrap-distance-right:9pt;mso-wrap-distance-bottom:0;mso-position-horizontal:absolute;mso-position-horizontal-relative:text;mso-position-vertical:absolute;mso-position-vertical-relative:text;mso-width-percent:0;mso-height-percent:0;mso-width-relative:page;mso-height-relative:page" o:spid="_x0000_s1026" o:allowincell="f" from="190.15pt,4.05pt" to="289.35pt,4.05pt" w14:anchorId="4DE7C408" o:gfxdata="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"/>
+          <mc:Fallback>
+            <w:pict>
+              <v:line w14:anchorId="0A411CF8" id="Line 8" o:spid="_x0000_s1026" style="position:absolute;z-index:251660288;visibility:visible;mso-wrap-style:square;mso-width-percent:0;mso-height-percent:0;mso-wrap-distance-left:9pt;mso-wrap-distance-top:0;mso-wrap-distance-right:9pt;mso-wrap-distance-bottom:0;mso-position-horizontal:absolute;mso-position-horizontal-relative:text;mso-position-vertical:absolute;mso-position-vertical-relative:text;mso-width-percent:0;mso-height-percent:0;mso-width-relative:page;mso-height-relative:page" from="190.15pt,4.05pt" to="289.35pt,4.05pt" o:gfxdata="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" o:allowincell="f"/>
             </w:pict>
           </mc:Fallback>
         </mc:AlternateContent>
@@ -2510,7 +2492,7 @@
               </wp:anchor>
             </w:drawing>
           </mc:Choice>
-          <mc:Fallback xmlns:a14="http://schemas.microsoft.com/office/drawing/2010/main" xmlns:a="http://schemas.openxmlformats.org/drawingml/2006/main">
+          <mc:Fallback xmlns:a="http://schemas.openxmlformats.org/drawingml/2006/main" xmlns:a14="http://schemas.microsoft.com/office/drawing/2010/main">
             <w:pict w14:anchorId="3A60FD8F">
               <v:line id="Line 10" style="position:absolute;z-index:251661312;visibility:visible;mso-wrap-style:square;mso-width-percent:0;mso-height-percent:0;mso-wrap-distance-left:9pt;mso-wrap-distance-top:0;mso-wrap-distance-right:9pt;mso-wrap-distance-bottom:0;mso-position-horizontal:absolute;mso-position-horizontal-relative:text;mso-position-vertical:absolute;mso-position-vertical-relative:text;mso-width-percent:0;mso-height-percent:0;mso-width-relative:page;mso-height-relative:page" o:spid="_x0000_s1026" o:allowincell="f" from="310.95pt,4.05pt" to="452.7pt,4.05pt" w14:anchorId="1151F6ED" o:gfxdata="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"/>
             </w:pict>
@@ -2585,7 +2567,7 @@
               </wp:anchor>
             </w:drawing>
           </mc:Choice>
-          <mc:Fallback xmlns:a14="http://schemas.microsoft.com/office/drawing/2010/main" xmlns:a="http://schemas.openxmlformats.org/drawingml/2006/main">
+          <mc:Fallback xmlns:a="http://schemas.openxmlformats.org/drawingml/2006/main" xmlns:a14="http://schemas.microsoft.com/office/drawing/2010/main">
             <w:pict w14:anchorId="44E54146">
               <v:line id="Line 5" style="position:absolute;z-index:251659264;visibility:visible;mso-wrap-style:square;mso-width-percent:0;mso-height-percent:0;mso-wrap-distance-left:9pt;mso-wrap-distance-top:0;mso-wrap-distance-right:9pt;mso-wrap-distance-bottom:0;mso-position-horizontal:absolute;mso-position-horizontal-relative:text;mso-position-vertical:absolute;mso-position-vertical-relative:text;mso-width-percent:0;mso-height-percent:0;mso-width-relative:page;mso-height-relative:page" o:spid="_x0000_s1026" o:allowincell="f" from="0,4.05pt" to="170.1pt,4.05pt" w14:anchorId="004DDDA0" o:gfxdata="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"/>
             </w:pict>
@@ -2673,6 +2655,104 @@
           <w:sz w:val="20"/>
         </w:rPr>
       </w:pPr>
+    </w:p>
+    <w:p>
+      <w:pPr>
+        <w:rPr>
+          <w:rFonts w:asciiTheme="minorHAnsi" w:hAnsiTheme="minorHAnsi" w:cstheme="minorHAnsi"/>
+          <w:sz w:val="20"/>
+        </w:rPr>
+      </w:pPr>
+      <w:r>
+        <w:rPr>
+          <w:rFonts w:asciiTheme="minorHAnsi" w:hAnsiTheme="minorHAnsi" w:cstheme="minorHAnsi"/>
+          <w:noProof/>
+          <w:sz w:val="20"/>
+        </w:rPr>
+        <mc:AlternateContent>
+          <mc:Choice Requires="wps">
+            <w:drawing>
+              <wp:anchor distT="0" distB="0" distL="114300" distR="114300" simplePos="0" relativeHeight="251734016" behindDoc="0" locked="0" layoutInCell="0" allowOverlap="1" wp14:anchorId="60037C3B" wp14:editId="09B27B34">
+                <wp:simplePos x="0" y="0"/>
+                <wp:positionH relativeFrom="column">
+                  <wp:posOffset>-5715</wp:posOffset>
+                </wp:positionH>
+                <wp:positionV relativeFrom="paragraph">
+                  <wp:posOffset>127000</wp:posOffset>
+                </wp:positionV>
+                <wp:extent cx="1009650" cy="0"/>
+                <wp:effectExtent l="0" t="0" r="0" b="0"/>
+                <wp:wrapNone/>
+                <wp:docPr id="1" name="Line 5"/>
+                <wp:cNvGraphicFramePr>
+                  <a:graphicFrameLocks xmlns:a="http://schemas.openxmlformats.org/drawingml/2006/main"/>
+                </wp:cNvGraphicFramePr>
+                <a:graphic xmlns:a="http://schemas.openxmlformats.org/drawingml/2006/main">
+                  <a:graphicData uri="http://schemas.microsoft.com/office/word/2010/wordprocessingShape">
+                    <wps:wsp>
+                      <wps:cNvCnPr>
+                        <a:cxnSpLocks noChangeShapeType="1"/>
+                      </wps:cNvCnPr>
+                      <wps:spPr bwMode="auto">
+                        <a:xfrm>
+                          <a:off x="0" y="0"/>
+                          <a:ext cx="1009650" cy="0"/>
+                        </a:xfrm>
+                        <a:prstGeom prst="line">
+                          <a:avLst/>
+                        </a:prstGeom>
+                        <a:noFill/>
+                        <a:ln w="9525">
+                          <a:solidFill>
+                            <a:srgbClr val="000000"/>
+                          </a:solidFill>
+                          <a:round/>
+                          <a:headEnd/>
+                          <a:tailEnd/>
+                        </a:ln>
+                        <a:extLst>
+                          <a:ext uri="{909E8E84-426E-40DD-AFC4-6F175D3DCCD1}">
+                            <a14:hiddenFill xmlns:a14="http://schemas.microsoft.com/office/drawing/2010/main">
+                              <a:noFill/>
+                            </a14:hiddenFill>
+                          </a:ext>
+                        </a:extLst>
+                      </wps:spPr>
+                      <wps:bodyPr/>
+                    </wps:wsp>
+                  </a:graphicData>
+                </a:graphic>
+                <wp14:sizeRelH relativeFrom="page">
+                  <wp14:pctWidth>0</wp14:pctWidth>
+                </wp14:sizeRelH>
+                <wp14:sizeRelV relativeFrom="page">
+                  <wp14:pctHeight>0</wp14:pctHeight>
+                </wp14:sizeRelV>
+              </wp:anchor>
+            </w:drawing>
+          </mc:Choice>
+          <mc:Fallback>
+            <w:pict>
+              <v:line w14:anchorId="162A51EB" id="Line 5" o:spid="_x0000_s1026" style="position:absolute;z-index:251734016;visibility:visible;mso-wrap-style:square;mso-width-percent:0;mso-height-percent:0;mso-wrap-distance-left:9pt;mso-wrap-distance-top:0;mso-wrap-distance-right:9pt;mso-wrap-distance-bottom:0;mso-position-horizontal:absolute;mso-position-horizontal-relative:text;mso-position-vertical:absolute;mso-position-vertical-relative:text;mso-width-percent:0;mso-height-percent:0;mso-width-relative:page;mso-height-relative:page" from="-.45pt,10pt" to="79.05pt,10pt" o:gfxdata="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" o:allowincell="f"/>
+            </w:pict>
+          </mc:Fallback>
+        </mc:AlternateContent>
+      </w:r>
+    </w:p>
+    <w:p>
+      <w:pPr>
+        <w:rPr>
+          <w:rFonts w:asciiTheme="minorHAnsi" w:hAnsiTheme="minorHAnsi" w:cstheme="minorHAnsi"/>
+          <w:sz w:val="20"/>
+        </w:rPr>
+      </w:pPr>
+      <w:r>
+        <w:rPr>
+          <w:rFonts w:asciiTheme="minorHAnsi" w:hAnsiTheme="minorHAnsi" w:cstheme="minorHAnsi"/>
+          <w:sz w:val="20"/>
+        </w:rPr>
+        <w:t>Participant ID (filled in by Researcher)</w:t>
+      </w:r>
     </w:p>
     <w:p>
       <w:pPr>
@@ -2765,7 +2845,7 @@
               </wp:anchor>
             </w:drawing>
           </mc:Choice>
-          <mc:Fallback xmlns:a14="http://schemas.microsoft.com/office/drawing/2010/main" xmlns:a="http://schemas.openxmlformats.org/drawingml/2006/main">
+          <mc:Fallback xmlns:a="http://schemas.openxmlformats.org/drawingml/2006/main" xmlns:a14="http://schemas.microsoft.com/office/drawing/2010/main">
             <w:pict w14:anchorId="10F5376A">
               <v:line id="Line 14" style="position:absolute;z-index:251665408;visibility:visible;mso-wrap-style:square;mso-width-percent:0;mso-height-percent:0;mso-wrap-distance-left:9pt;mso-wrap-distance-top:0;mso-wrap-distance-right:9pt;mso-wrap-distance-bottom:0;mso-position-horizontal:absolute;mso-position-horizontal-relative:text;mso-position-vertical:absolute;mso-position-vertical-relative:text;mso-width-percent:0;mso-height-percent:0;mso-width-relative:page;mso-height-relative:page" o:spid="_x0000_s1026" o:allowincell="f" from="310.95pt,7.4pt" to="452.7pt,7.4pt" w14:anchorId="76ACC94E" o:gfxdata="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"/>
             </w:pict>
@@ -2840,7 +2920,7 @@
               </wp:anchor>
             </w:drawing>
           </mc:Choice>
-          <mc:Fallback xmlns:a14="http://schemas.microsoft.com/office/drawing/2010/main" xmlns:a="http://schemas.openxmlformats.org/drawingml/2006/main">
+          <mc:Fallback xmlns:a="http://schemas.openxmlformats.org/drawingml/2006/main" xmlns:a14="http://schemas.microsoft.com/office/drawing/2010/main">
             <w:pict w14:anchorId="7C10A083">
               <v:line id="Line 13" style="position:absolute;z-index:251664384;visibility:visible;mso-wrap-style:square;mso-width-percent:0;mso-height-percent:0;mso-wrap-distance-left:9pt;mso-wrap-distance-top:0;mso-wrap-distance-right:9pt;mso-wrap-distance-bottom:0;mso-position-horizontal:absolute;mso-position-horizontal-relative:text;mso-position-vertical:absolute;mso-position-vertical-relative:text;mso-width-percent:0;mso-height-percent:0;mso-width-relative:page;mso-height-relative:page" o:spid="_x0000_s1026" o:allowincell="f" from="188.55pt,7.4pt" to="287.75pt,7.4pt" w14:anchorId="08114F02" o:gfxdata="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"/>
             </w:pict>
@@ -2915,7 +2995,7 @@
               </wp:anchor>
             </w:drawing>
           </mc:Choice>
-          <mc:Fallback xmlns:a14="http://schemas.microsoft.com/office/drawing/2010/main" xmlns:a="http://schemas.openxmlformats.org/drawingml/2006/main">
+          <mc:Fallback xmlns:a="http://schemas.openxmlformats.org/drawingml/2006/main" xmlns:a14="http://schemas.microsoft.com/office/drawing/2010/main">
             <w:pict w14:anchorId="713D29CC">
               <v:line id="Line 12" style="position:absolute;z-index:251662336;visibility:visible;mso-wrap-style:square;mso-width-percent:0;mso-height-percent:0;mso-wrap-distance-left:9pt;mso-wrap-distance-top:0;mso-wrap-distance-right:9pt;mso-wrap-distance-bottom:0;mso-position-horizontal:absolute;mso-position-horizontal-relative:text;mso-position-vertical:absolute;mso-position-vertical-relative:text;mso-width-percent:0;mso-height-percent:0;mso-width-relative:page;mso-height-relative:page" o:spid="_x0000_s1026" o:allowincell="f" from="-3.15pt,7.4pt" to="166.95pt,7.4pt" w14:anchorId="7CD5FDA8" o:gfxdata="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"/>
             </w:pict>
@@ -3098,14 +3178,13 @@
     </w:pPr>
     <w:r>
       <w:rPr>
-        <w:color w:val="ED7D31" w:themeColor="accent2"/>
         <w:sz w:val="16"/>
       </w:rPr>
-      <w:t>[INSERT SHORT STUDY NAME]</w:t>
+      <w:t>Lego: Set Checklist Creator Usability Test</w:t>
     </w:r>
     <w:r>
       <w:rPr>
-        <w:color w:val="FFC000"/>
+        <w:color w:val="ED7D31" w:themeColor="accent2"/>
         <w:sz w:val="16"/>
       </w:rPr>
       <w:t xml:space="preserve"> </w:t>
@@ -3151,7 +3230,7 @@
         <w:noProof/>
         <w:sz w:val="16"/>
       </w:rPr>
-      <w:t>12 April 2022</w:t>
+      <w:t>20 April 2022</w:t>
     </w:r>
     <w:r>
       <w:rPr>
@@ -3371,7 +3450,7 @@
             </wp:anchor>
           </w:drawing>
         </mc:Choice>
-        <mc:Fallback xmlns:a14="http://schemas.microsoft.com/office/drawing/2010/main" xmlns:a="http://schemas.openxmlformats.org/drawingml/2006/main">
+        <mc:Fallback xmlns:a="http://schemas.openxmlformats.org/drawingml/2006/main" xmlns:a14="http://schemas.microsoft.com/office/drawing/2010/main">
           <w:pict w14:anchorId="09F07D64">
             <v:line id="Line 8" style="position:absolute;z-index:251657728;visibility:visible;mso-wrap-style:square;mso-width-percent:0;mso-height-percent:0;mso-wrap-distance-left:9pt;mso-wrap-distance-top:0;mso-wrap-distance-right:9pt;mso-wrap-distance-bottom:0;mso-position-horizontal:absolute;mso-position-horizontal-relative:text;mso-position-vertical:absolute;mso-position-vertical-relative:text;mso-width-percent:0;mso-height-percent:0;mso-width-relative:page;mso-height-relative:page" o:spid="_x0000_s1026" o:allowincell="f" strokeweight="1pt" from="-61.2pt,23.25pt" to="486pt,23.25pt" w14:anchorId="49B16F5C" o:gfxdata="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"/>
           </w:pict>
@@ -4624,6 +4703,7 @@
     <w:lsdException w:name="HTML Sample" w:semiHidden="1" w:unhideWhenUsed="1"/>
     <w:lsdException w:name="HTML Typewriter" w:semiHidden="1" w:unhideWhenUsed="1"/>
     <w:lsdException w:name="HTML Variable" w:semiHidden="1" w:unhideWhenUsed="1"/>
+    <w:lsdException w:name="Normal Table" w:semiHidden="1" w:unhideWhenUsed="1"/>
     <w:lsdException w:name="annotation subject" w:semiHidden="1" w:unhideWhenUsed="1"/>
     <w:lsdException w:name="No List" w:semiHidden="1" w:unhideWhenUsed="1"/>
     <w:lsdException w:name="Outline List 1" w:semiHidden="1" w:unhideWhenUsed="1"/>
@@ -4666,8 +4746,11 @@
     <w:lsdException w:name="Table Contemporary" w:semiHidden="1" w:unhideWhenUsed="1"/>
     <w:lsdException w:name="Table Elegant" w:semiHidden="1" w:unhideWhenUsed="1"/>
     <w:lsdException w:name="Table Professional" w:semiHidden="1" w:unhideWhenUsed="1"/>
+    <w:lsdException w:name="Table Subtle 1" w:semiHidden="1" w:unhideWhenUsed="1"/>
     <w:lsdException w:name="Table Subtle 2" w:semiHidden="1" w:unhideWhenUsed="1"/>
     <w:lsdException w:name="Table Web 1" w:semiHidden="1" w:unhideWhenUsed="1"/>
+    <w:lsdException w:name="Table Web 2" w:semiHidden="1" w:unhideWhenUsed="1"/>
+    <w:lsdException w:name="Table Web 3" w:semiHidden="1" w:unhideWhenUsed="1"/>
     <w:lsdException w:name="Balloon Text" w:semiHidden="1" w:unhideWhenUsed="1"/>
     <w:lsdException w:name="Table Grid" w:uiPriority="59"/>
     <w:lsdException w:name="Table Theme" w:semiHidden="1" w:unhideWhenUsed="1"/>
@@ -5501,10 +5584,6 @@
 </file>
 
 <file path=customXml/item1.xml><?xml version="1.0" encoding="utf-8"?>
-<b:Sources xmlns:b="http://schemas.openxmlformats.org/officeDocument/2006/bibliography" xmlns="http://schemas.openxmlformats.org/officeDocument/2006/bibliography" SelectedStyle="\APASixthEditionOfficeOnline.xsl" StyleName="APA" Version="6"/>
-</file>
-
-<file path=customXml/item2.xml><?xml version="1.0" encoding="utf-8"?>
 <ct:contentTypeSchema xmlns:ct="http://schemas.microsoft.com/office/2006/metadata/contentType" xmlns:ma="http://schemas.microsoft.com/office/2006/metadata/properties/metaAttributes" ct:_="" ma:_="" ma:contentTypeName="Document" ma:contentTypeID="0x0101008695C484838B23469A38C5B095FF88EB" ma:contentTypeVersion="10" ma:contentTypeDescription="Create a new document." ma:contentTypeScope="" ma:versionID="8ef23415abb905c319e990af035a8a13">
   <xsd:schema xmlns:xsd="http://www.w3.org/2001/XMLSchema" xmlns:xs="http://www.w3.org/2001/XMLSchema" xmlns:p="http://schemas.microsoft.com/office/2006/metadata/properties" xmlns:ns2="262f0538-3d72-4e7c-816c-447f04fcfea9" targetNamespace="http://schemas.microsoft.com/office/2006/metadata/properties" ma:root="true" ma:fieldsID="b58c1bb93554a2097536f4476ed88d4a" ns2:_="">
     <xsd:import namespace="262f0538-3d72-4e7c-816c-447f04fcfea9"/>
@@ -5688,15 +5767,11 @@
 </ct:contentTypeSchema>
 </file>
 
-<file path=customXml/item3.xml><?xml version="1.0" encoding="utf-8"?>
-<p:properties xmlns:p="http://schemas.microsoft.com/office/2006/metadata/properties" xmlns:xsi="http://www.w3.org/2001/XMLSchema-instance" xmlns:pc="http://schemas.microsoft.com/office/infopath/2007/PartnerControls">
-  <documentManagement>
-    <Sop xmlns="262f0538-3d72-4e7c-816c-447f04fcfea9">false</Sop>
-  </documentManagement>
-</p:properties>
+<file path=customXml/item2.xml><?xml version="1.0" encoding="utf-8"?>
+<b:Sources xmlns:b="http://schemas.openxmlformats.org/officeDocument/2006/bibliography" xmlns="http://schemas.openxmlformats.org/officeDocument/2006/bibliography" SelectedStyle="\APASixthEditionOfficeOnline.xsl" StyleName="APA" Version="6"/>
 </file>
 
-<file path=customXml/item4.xml><?xml version="1.0" encoding="utf-8"?>
+<file path=customXml/item3.xml><?xml version="1.0" encoding="utf-8"?>
 <?mso-contentType ?>
 <FormTemplates xmlns="http://schemas.microsoft.com/sharepoint/v3/contenttype/forms">
   <Display>DocumentLibraryForm</Display>
@@ -5705,15 +5780,15 @@
 </FormTemplates>
 </file>
 
-<file path=customXml/itemProps1.xml><?xml version="1.0" encoding="utf-8"?>
-<ds:datastoreItem xmlns:ds="http://schemas.openxmlformats.org/officeDocument/2006/customXml" ds:itemID="{BFC5EEBD-C1E6-4BF2-80CE-0301783E8536}">
-  <ds:schemaRefs>
-    <ds:schemaRef ds:uri="http://schemas.openxmlformats.org/officeDocument/2006/bibliography"/>
-  </ds:schemaRefs>
-</ds:datastoreItem>
+<file path=customXml/item4.xml><?xml version="1.0" encoding="utf-8"?>
+<p:properties xmlns:p="http://schemas.microsoft.com/office/2006/metadata/properties" xmlns:xsi="http://www.w3.org/2001/XMLSchema-instance" xmlns:pc="http://schemas.microsoft.com/office/infopath/2007/PartnerControls">
+  <documentManagement>
+    <Sop xmlns="262f0538-3d72-4e7c-816c-447f04fcfea9">false</Sop>
+  </documentManagement>
+</p:properties>
 </file>
 
-<file path=customXml/itemProps2.xml><?xml version="1.0" encoding="utf-8"?>
+<file path=customXml/itemProps1.xml><?xml version="1.0" encoding="utf-8"?>
 <ds:datastoreItem xmlns:ds="http://schemas.openxmlformats.org/officeDocument/2006/customXml" ds:itemID="{7FB3A7A0-5345-43E1-9A1E-3FC9C377300D}">
   <ds:schemaRefs>
     <ds:schemaRef ds:uri="http://schemas.microsoft.com/office/2006/metadata/contentType"/>
@@ -5731,7 +5806,23 @@
 </ds:datastoreItem>
 </file>
 
+<file path=customXml/itemProps2.xml><?xml version="1.0" encoding="utf-8"?>
+<ds:datastoreItem xmlns:ds="http://schemas.openxmlformats.org/officeDocument/2006/customXml" ds:itemID="{BFC5EEBD-C1E6-4BF2-80CE-0301783E8536}">
+  <ds:schemaRefs>
+    <ds:schemaRef ds:uri="http://schemas.openxmlformats.org/officeDocument/2006/bibliography"/>
+  </ds:schemaRefs>
+</ds:datastoreItem>
+</file>
+
 <file path=customXml/itemProps3.xml><?xml version="1.0" encoding="utf-8"?>
+<ds:datastoreItem xmlns:ds="http://schemas.openxmlformats.org/officeDocument/2006/customXml" ds:itemID="{9311BB6E-9366-4E7A-8AC1-048594A827D3}">
+  <ds:schemaRefs>
+    <ds:schemaRef ds:uri="http://schemas.microsoft.com/sharepoint/v3/contenttype/forms"/>
+  </ds:schemaRefs>
+</ds:datastoreItem>
+</file>
+
+<file path=customXml/itemProps4.xml><?xml version="1.0" encoding="utf-8"?>
 <ds:datastoreItem xmlns:ds="http://schemas.openxmlformats.org/officeDocument/2006/customXml" ds:itemID="{40A2596B-386B-48F4-88A2-B3377EB6B25F}">
   <ds:schemaRefs>
     <ds:schemaRef ds:uri="http://schemas.microsoft.com/office/2006/metadata/properties"/>
@@ -5739,12 +5830,4 @@
     <ds:schemaRef ds:uri="262f0538-3d72-4e7c-816c-447f04fcfea9"/>
   </ds:schemaRefs>
 </ds:datastoreItem>
-</file>
-
-<file path=customXml/itemProps4.xml><?xml version="1.0" encoding="utf-8"?>
-<ds:datastoreItem xmlns:ds="http://schemas.openxmlformats.org/officeDocument/2006/customXml" ds:itemID="{9311BB6E-9366-4E7A-8AC1-048594A827D3}">
-  <ds:schemaRefs>
-    <ds:schemaRef ds:uri="http://schemas.microsoft.com/sharepoint/v3/contenttype/forms"/>
-  </ds:schemaRefs>
-</ds:datastoreItem>
 </file>
</xml_diff>

<commit_message>
Updated consent form and participant info, and added pdfs for questionnaire and interview
</commit_message>
<xml_diff>
--- a/Documents/System Usability Tests/Consent Form for Usability Interview.docx
+++ b/Documents/System Usability Tests/Consent Form for Usability Interview.docx
@@ -335,7 +335,7 @@
                     </wp:anchor>
                   </w:drawing>
                 </mc:Choice>
-                <mc:Fallback xmlns:a="http://schemas.openxmlformats.org/drawingml/2006/main" xmlns:a14="http://schemas.microsoft.com/office/drawing/2010/main">
+                <mc:Fallback xmlns:a14="http://schemas.microsoft.com/office/drawing/2010/main" xmlns:a="http://schemas.openxmlformats.org/drawingml/2006/main">
                   <w:pict w14:anchorId="15D5348C">
                     <v:shapetype id="_x0000_t202" coordsize="21600,21600" o:spt="202" path="m,l,21600r21600,l21600,xe" w14:anchorId="76A80D4A">
                       <v:stroke joinstyle="miter"/>
@@ -401,28 +401,33 @@
               <w:rPr>
                 <w:rFonts w:asciiTheme="minorHAnsi" w:hAnsiTheme="minorHAnsi" w:cstheme="minorHAnsi"/>
                 <w:b/>
-                <w:color w:val="ED7D31" w:themeColor="accent2"/>
-                <w:sz w:val="20"/>
-              </w:rPr>
-              <w:t>Version X</w:t>
+                <w:sz w:val="20"/>
+              </w:rPr>
+              <w:t xml:space="preserve">Version </w:t>
             </w:r>
             <w:r>
               <w:rPr>
                 <w:rFonts w:asciiTheme="minorHAnsi" w:hAnsiTheme="minorHAnsi" w:cstheme="minorHAnsi"/>
                 <w:b/>
-                <w:color w:val="ED7D31" w:themeColor="accent2"/>
-                <w:sz w:val="20"/>
-              </w:rPr>
-              <w:t>, d</w:t>
+                <w:sz w:val="20"/>
+              </w:rPr>
+              <w:t>1</w:t>
             </w:r>
             <w:r>
               <w:rPr>
                 <w:rFonts w:asciiTheme="minorHAnsi" w:hAnsiTheme="minorHAnsi" w:cstheme="minorHAnsi"/>
                 <w:b/>
-                <w:color w:val="ED7D31" w:themeColor="accent2"/>
-                <w:sz w:val="20"/>
-              </w:rPr>
-              <w:t>ate</w:t>
+                <w:sz w:val="20"/>
+              </w:rPr>
+              <w:t xml:space="preserve">, </w:t>
+            </w:r>
+            <w:r>
+              <w:rPr>
+                <w:rFonts w:asciiTheme="minorHAnsi" w:hAnsiTheme="minorHAnsi" w:cstheme="minorHAnsi"/>
+                <w:b/>
+                <w:sz w:val="20"/>
+              </w:rPr>
+              <w:t>21 April 2022</w:t>
             </w:r>
             <w:r>
               <w:rPr>
@@ -547,7 +552,7 @@
                     </wp:anchor>
                   </w:drawing>
                 </mc:Choice>
-                <mc:Fallback xmlns:a="http://schemas.openxmlformats.org/drawingml/2006/main" xmlns:a14="http://schemas.microsoft.com/office/drawing/2010/main">
+                <mc:Fallback xmlns:a14="http://schemas.microsoft.com/office/drawing/2010/main" xmlns:a="http://schemas.openxmlformats.org/drawingml/2006/main">
                   <w:pict w14:anchorId="62C12E6D">
                     <v:shape id="_x0000_s1027" style="position:absolute;margin-left:36.9pt;margin-top:29.55pt;width:28.5pt;height:28.5pt;z-index:251695104;visibility:visible;mso-wrap-style:square;mso-width-percent:0;mso-height-percent:0;mso-wrap-distance-left:9pt;mso-wrap-distance-top:0;mso-wrap-distance-right:9pt;mso-wrap-distance-bottom:0;mso-position-horizontal:absolute;mso-position-horizontal-relative:text;mso-position-vertical:absolute;mso-position-vertical-relative:text;mso-width-percent:0;mso-height-percent:0;mso-width-relative:page;mso-height-relative:page;v-text-anchor:top" fillcolor="window" strokecolor="windowText" strokeweight="1pt" type="#_x0000_t202" o:gfxdata="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" w14:anchorId="433CCE36">
                       <v:textbox>
@@ -688,7 +693,7 @@
                     </wp:anchor>
                   </w:drawing>
                 </mc:Choice>
-                <mc:Fallback xmlns:a="http://schemas.openxmlformats.org/drawingml/2006/main" xmlns:a14="http://schemas.microsoft.com/office/drawing/2010/main">
+                <mc:Fallback xmlns:a14="http://schemas.microsoft.com/office/drawing/2010/main" xmlns:a="http://schemas.openxmlformats.org/drawingml/2006/main">
                   <w:pict w14:anchorId="45A01B93">
                     <v:shape id="_x0000_s1028" style="position:absolute;margin-left:36.15pt;margin-top:38.45pt;width:28.5pt;height:28.5pt;z-index:251697152;visibility:visible;mso-wrap-style:square;mso-width-percent:0;mso-height-percent:0;mso-wrap-distance-left:9pt;mso-wrap-distance-top:0;mso-wrap-distance-right:9pt;mso-wrap-distance-bottom:0;mso-position-horizontal:absolute;mso-position-horizontal-relative:text;mso-position-vertical:absolute;mso-position-vertical-relative:text;mso-width-percent:0;mso-height-percent:0;mso-width-relative:page;mso-height-relative:page;v-text-anchor:top" fillcolor="window" strokecolor="windowText" strokeweight="1pt" type="#_x0000_t202" o:gfxdata="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" w14:anchorId="516B67D4">
                       <v:textbox>
@@ -990,7 +995,7 @@
                     </wp:anchor>
                   </w:drawing>
                 </mc:Choice>
-                <mc:Fallback xmlns:a="http://schemas.openxmlformats.org/drawingml/2006/main" xmlns:a14="http://schemas.microsoft.com/office/drawing/2010/main">
+                <mc:Fallback xmlns:a14="http://schemas.microsoft.com/office/drawing/2010/main" xmlns:a="http://schemas.openxmlformats.org/drawingml/2006/main">
                   <w:pict w14:anchorId="62FE7FB1">
                     <v:shape id="_x0000_s1029" style="position:absolute;margin-left:37.65pt;margin-top:71.1pt;width:28.5pt;height:28.5pt;z-index:251699200;visibility:visible;mso-wrap-style:square;mso-width-percent:0;mso-height-percent:0;mso-wrap-distance-left:9pt;mso-wrap-distance-top:0;mso-wrap-distance-right:9pt;mso-wrap-distance-bottom:0;mso-position-horizontal:absolute;mso-position-horizontal-relative:text;mso-position-vertical:absolute;mso-position-vertical-relative:text;mso-width-percent:0;mso-height-percent:0;mso-width-relative:page;mso-height-relative:page;v-text-anchor:top" fillcolor="window" strokecolor="windowText" strokeweight="1pt" type="#_x0000_t202" o:gfxdata="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" w14:anchorId="2826CA28">
                       <v:textbox>
@@ -2492,7 +2497,7 @@
               </wp:anchor>
             </w:drawing>
           </mc:Choice>
-          <mc:Fallback xmlns:a="http://schemas.openxmlformats.org/drawingml/2006/main" xmlns:a14="http://schemas.microsoft.com/office/drawing/2010/main">
+          <mc:Fallback xmlns:a14="http://schemas.microsoft.com/office/drawing/2010/main" xmlns:a="http://schemas.openxmlformats.org/drawingml/2006/main">
             <w:pict w14:anchorId="3A60FD8F">
               <v:line id="Line 10" style="position:absolute;z-index:251661312;visibility:visible;mso-wrap-style:square;mso-width-percent:0;mso-height-percent:0;mso-wrap-distance-left:9pt;mso-wrap-distance-top:0;mso-wrap-distance-right:9pt;mso-wrap-distance-bottom:0;mso-position-horizontal:absolute;mso-position-horizontal-relative:text;mso-position-vertical:absolute;mso-position-vertical-relative:text;mso-width-percent:0;mso-height-percent:0;mso-width-relative:page;mso-height-relative:page" o:spid="_x0000_s1026" o:allowincell="f" from="310.95pt,4.05pt" to="452.7pt,4.05pt" w14:anchorId="1151F6ED" o:gfxdata="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"/>
             </w:pict>
@@ -2567,7 +2572,7 @@
               </wp:anchor>
             </w:drawing>
           </mc:Choice>
-          <mc:Fallback xmlns:a="http://schemas.openxmlformats.org/drawingml/2006/main" xmlns:a14="http://schemas.microsoft.com/office/drawing/2010/main">
+          <mc:Fallback xmlns:a14="http://schemas.microsoft.com/office/drawing/2010/main" xmlns:a="http://schemas.openxmlformats.org/drawingml/2006/main">
             <w:pict w14:anchorId="44E54146">
               <v:line id="Line 5" style="position:absolute;z-index:251659264;visibility:visible;mso-wrap-style:square;mso-width-percent:0;mso-height-percent:0;mso-wrap-distance-left:9pt;mso-wrap-distance-top:0;mso-wrap-distance-right:9pt;mso-wrap-distance-bottom:0;mso-position-horizontal:absolute;mso-position-horizontal-relative:text;mso-position-vertical:absolute;mso-position-vertical-relative:text;mso-width-percent:0;mso-height-percent:0;mso-width-relative:page;mso-height-relative:page" o:spid="_x0000_s1026" o:allowincell="f" from="0,4.05pt" to="170.1pt,4.05pt" w14:anchorId="004DDDA0" o:gfxdata="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"/>
             </w:pict>
@@ -2845,7 +2850,7 @@
               </wp:anchor>
             </w:drawing>
           </mc:Choice>
-          <mc:Fallback xmlns:a="http://schemas.openxmlformats.org/drawingml/2006/main" xmlns:a14="http://schemas.microsoft.com/office/drawing/2010/main">
+          <mc:Fallback xmlns:a14="http://schemas.microsoft.com/office/drawing/2010/main" xmlns:a="http://schemas.openxmlformats.org/drawingml/2006/main">
             <w:pict w14:anchorId="10F5376A">
               <v:line id="Line 14" style="position:absolute;z-index:251665408;visibility:visible;mso-wrap-style:square;mso-width-percent:0;mso-height-percent:0;mso-wrap-distance-left:9pt;mso-wrap-distance-top:0;mso-wrap-distance-right:9pt;mso-wrap-distance-bottom:0;mso-position-horizontal:absolute;mso-position-horizontal-relative:text;mso-position-vertical:absolute;mso-position-vertical-relative:text;mso-width-percent:0;mso-height-percent:0;mso-width-relative:page;mso-height-relative:page" o:spid="_x0000_s1026" o:allowincell="f" from="310.95pt,7.4pt" to="452.7pt,7.4pt" w14:anchorId="76ACC94E" o:gfxdata="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"/>
             </w:pict>
@@ -2920,7 +2925,7 @@
               </wp:anchor>
             </w:drawing>
           </mc:Choice>
-          <mc:Fallback xmlns:a="http://schemas.openxmlformats.org/drawingml/2006/main" xmlns:a14="http://schemas.microsoft.com/office/drawing/2010/main">
+          <mc:Fallback xmlns:a14="http://schemas.microsoft.com/office/drawing/2010/main" xmlns:a="http://schemas.openxmlformats.org/drawingml/2006/main">
             <w:pict w14:anchorId="7C10A083">
               <v:line id="Line 13" style="position:absolute;z-index:251664384;visibility:visible;mso-wrap-style:square;mso-width-percent:0;mso-height-percent:0;mso-wrap-distance-left:9pt;mso-wrap-distance-top:0;mso-wrap-distance-right:9pt;mso-wrap-distance-bottom:0;mso-position-horizontal:absolute;mso-position-horizontal-relative:text;mso-position-vertical:absolute;mso-position-vertical-relative:text;mso-width-percent:0;mso-height-percent:0;mso-width-relative:page;mso-height-relative:page" o:spid="_x0000_s1026" o:allowincell="f" from="188.55pt,7.4pt" to="287.75pt,7.4pt" w14:anchorId="08114F02" o:gfxdata="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"/>
             </w:pict>
@@ -2995,7 +3000,7 @@
               </wp:anchor>
             </w:drawing>
           </mc:Choice>
-          <mc:Fallback xmlns:a="http://schemas.openxmlformats.org/drawingml/2006/main" xmlns:a14="http://schemas.microsoft.com/office/drawing/2010/main">
+          <mc:Fallback xmlns:a14="http://schemas.microsoft.com/office/drawing/2010/main" xmlns:a="http://schemas.openxmlformats.org/drawingml/2006/main">
             <w:pict w14:anchorId="713D29CC">
               <v:line id="Line 12" style="position:absolute;z-index:251662336;visibility:visible;mso-wrap-style:square;mso-width-percent:0;mso-height-percent:0;mso-wrap-distance-left:9pt;mso-wrap-distance-top:0;mso-wrap-distance-right:9pt;mso-wrap-distance-bottom:0;mso-position-horizontal:absolute;mso-position-horizontal-relative:text;mso-position-vertical:absolute;mso-position-vertical-relative:text;mso-width-percent:0;mso-height-percent:0;mso-width-relative:page;mso-height-relative:page" o:spid="_x0000_s1026" o:allowincell="f" from="-3.15pt,7.4pt" to="166.95pt,7.4pt" w14:anchorId="7CD5FDA8" o:gfxdata="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"/>
             </w:pict>
@@ -3230,7 +3235,7 @@
         <w:noProof/>
         <w:sz w:val="16"/>
       </w:rPr>
-      <w:t>20 April 2022</w:t>
+      <w:t>21 April 2022</w:t>
     </w:r>
     <w:r>
       <w:rPr>
@@ -3251,10 +3256,9 @@
     </w:pPr>
     <w:r>
       <w:rPr>
-        <w:color w:val="ED7D31" w:themeColor="accent2"/>
         <w:sz w:val="16"/>
       </w:rPr>
-      <w:t>[INSERT ETHICS APPLICATION NUMBER]</w:t>
+      <w:t>34416</w:t>
     </w:r>
     <w:r>
       <w:rPr>
@@ -3450,7 +3454,7 @@
             </wp:anchor>
           </w:drawing>
         </mc:Choice>
-        <mc:Fallback xmlns:a="http://schemas.openxmlformats.org/drawingml/2006/main" xmlns:a14="http://schemas.microsoft.com/office/drawing/2010/main">
+        <mc:Fallback xmlns:a14="http://schemas.microsoft.com/office/drawing/2010/main" xmlns:a="http://schemas.openxmlformats.org/drawingml/2006/main">
           <w:pict w14:anchorId="09F07D64">
             <v:line id="Line 8" style="position:absolute;z-index:251657728;visibility:visible;mso-wrap-style:square;mso-width-percent:0;mso-height-percent:0;mso-wrap-distance-left:9pt;mso-wrap-distance-top:0;mso-wrap-distance-right:9pt;mso-wrap-distance-bottom:0;mso-position-horizontal:absolute;mso-position-horizontal-relative:text;mso-position-vertical:absolute;mso-position-vertical-relative:text;mso-width-percent:0;mso-height-percent:0;mso-width-relative:page;mso-height-relative:page" o:spid="_x0000_s1026" o:allowincell="f" strokeweight="1pt" from="-61.2pt,23.25pt" to="486pt,23.25pt" w14:anchorId="49B16F5C" o:gfxdata="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"/>
           </w:pict>
@@ -5584,6 +5588,19 @@
 </file>
 
 <file path=customXml/item1.xml><?xml version="1.0" encoding="utf-8"?>
+<?mso-contentType ?>
+<FormTemplates xmlns="http://schemas.microsoft.com/sharepoint/v3/contenttype/forms">
+  <Display>DocumentLibraryForm</Display>
+  <Edit>DocumentLibraryForm</Edit>
+  <New>DocumentLibraryForm</New>
+</FormTemplates>
+</file>
+
+<file path=customXml/item2.xml><?xml version="1.0" encoding="utf-8"?>
+<b:Sources xmlns:b="http://schemas.openxmlformats.org/officeDocument/2006/bibliography" xmlns="http://schemas.openxmlformats.org/officeDocument/2006/bibliography" SelectedStyle="\APASixthEditionOfficeOnline.xsl" StyleName="APA" Version="6"/>
+</file>
+
+<file path=customXml/item3.xml><?xml version="1.0" encoding="utf-8"?>
 <ct:contentTypeSchema xmlns:ct="http://schemas.microsoft.com/office/2006/metadata/contentType" xmlns:ma="http://schemas.microsoft.com/office/2006/metadata/properties/metaAttributes" ct:_="" ma:_="" ma:contentTypeName="Document" ma:contentTypeID="0x0101008695C484838B23469A38C5B095FF88EB" ma:contentTypeVersion="10" ma:contentTypeDescription="Create a new document." ma:contentTypeScope="" ma:versionID="8ef23415abb905c319e990af035a8a13">
   <xsd:schema xmlns:xsd="http://www.w3.org/2001/XMLSchema" xmlns:xs="http://www.w3.org/2001/XMLSchema" xmlns:p="http://schemas.microsoft.com/office/2006/metadata/properties" xmlns:ns2="262f0538-3d72-4e7c-816c-447f04fcfea9" targetNamespace="http://schemas.microsoft.com/office/2006/metadata/properties" ma:root="true" ma:fieldsID="b58c1bb93554a2097536f4476ed88d4a" ns2:_="">
     <xsd:import namespace="262f0538-3d72-4e7c-816c-447f04fcfea9"/>
@@ -5767,19 +5784,6 @@
 </ct:contentTypeSchema>
 </file>
 
-<file path=customXml/item2.xml><?xml version="1.0" encoding="utf-8"?>
-<b:Sources xmlns:b="http://schemas.openxmlformats.org/officeDocument/2006/bibliography" xmlns="http://schemas.openxmlformats.org/officeDocument/2006/bibliography" SelectedStyle="\APASixthEditionOfficeOnline.xsl" StyleName="APA" Version="6"/>
-</file>
-
-<file path=customXml/item3.xml><?xml version="1.0" encoding="utf-8"?>
-<?mso-contentType ?>
-<FormTemplates xmlns="http://schemas.microsoft.com/sharepoint/v3/contenttype/forms">
-  <Display>DocumentLibraryForm</Display>
-  <Edit>DocumentLibraryForm</Edit>
-  <New>DocumentLibraryForm</New>
-</FormTemplates>
-</file>
-
 <file path=customXml/item4.xml><?xml version="1.0" encoding="utf-8"?>
 <p:properties xmlns:p="http://schemas.microsoft.com/office/2006/metadata/properties" xmlns:xsi="http://www.w3.org/2001/XMLSchema-instance" xmlns:pc="http://schemas.microsoft.com/office/infopath/2007/PartnerControls">
   <documentManagement>
@@ -5789,6 +5793,22 @@
 </file>
 
 <file path=customXml/itemProps1.xml><?xml version="1.0" encoding="utf-8"?>
+<ds:datastoreItem xmlns:ds="http://schemas.openxmlformats.org/officeDocument/2006/customXml" ds:itemID="{9311BB6E-9366-4E7A-8AC1-048594A827D3}">
+  <ds:schemaRefs>
+    <ds:schemaRef ds:uri="http://schemas.microsoft.com/sharepoint/v3/contenttype/forms"/>
+  </ds:schemaRefs>
+</ds:datastoreItem>
+</file>
+
+<file path=customXml/itemProps2.xml><?xml version="1.0" encoding="utf-8"?>
+<ds:datastoreItem xmlns:ds="http://schemas.openxmlformats.org/officeDocument/2006/customXml" ds:itemID="{BFC5EEBD-C1E6-4BF2-80CE-0301783E8536}">
+  <ds:schemaRefs>
+    <ds:schemaRef ds:uri="http://schemas.openxmlformats.org/officeDocument/2006/bibliography"/>
+  </ds:schemaRefs>
+</ds:datastoreItem>
+</file>
+
+<file path=customXml/itemProps3.xml><?xml version="1.0" encoding="utf-8"?>
 <ds:datastoreItem xmlns:ds="http://schemas.openxmlformats.org/officeDocument/2006/customXml" ds:itemID="{7FB3A7A0-5345-43E1-9A1E-3FC9C377300D}">
   <ds:schemaRefs>
     <ds:schemaRef ds:uri="http://schemas.microsoft.com/office/2006/metadata/contentType"/>
@@ -5806,22 +5826,6 @@
 </ds:datastoreItem>
 </file>
 
-<file path=customXml/itemProps2.xml><?xml version="1.0" encoding="utf-8"?>
-<ds:datastoreItem xmlns:ds="http://schemas.openxmlformats.org/officeDocument/2006/customXml" ds:itemID="{BFC5EEBD-C1E6-4BF2-80CE-0301783E8536}">
-  <ds:schemaRefs>
-    <ds:schemaRef ds:uri="http://schemas.openxmlformats.org/officeDocument/2006/bibliography"/>
-  </ds:schemaRefs>
-</ds:datastoreItem>
-</file>
-
-<file path=customXml/itemProps3.xml><?xml version="1.0" encoding="utf-8"?>
-<ds:datastoreItem xmlns:ds="http://schemas.openxmlformats.org/officeDocument/2006/customXml" ds:itemID="{9311BB6E-9366-4E7A-8AC1-048594A827D3}">
-  <ds:schemaRefs>
-    <ds:schemaRef ds:uri="http://schemas.microsoft.com/sharepoint/v3/contenttype/forms"/>
-  </ds:schemaRefs>
-</ds:datastoreItem>
-</file>
-
 <file path=customXml/itemProps4.xml><?xml version="1.0" encoding="utf-8"?>
 <ds:datastoreItem xmlns:ds="http://schemas.openxmlformats.org/officeDocument/2006/customXml" ds:itemID="{40A2596B-386B-48F4-88A2-B3377EB6B25F}">
   <ds:schemaRefs>

</xml_diff>

<commit_message>
Added Participants Tasks for usability tests and updated Participant info and Consent forms to include this, also fixed a spelling mistake in setlists and setlist pages
</commit_message>
<xml_diff>
--- a/Documents/System Usability Tests/Consent Form for Usability Interview.docx
+++ b/Documents/System Usability Tests/Consent Form for Usability Interview.docx
@@ -13,18 +13,7 @@
           <w:rFonts w:asciiTheme="minorHAnsi" w:hAnsiTheme="minorHAnsi" w:cstheme="minorHAnsi"/>
         </w:rPr>
       </w:pPr>
-      <w:r>
-        <w:fldChar w:fldCharType="begin"/>
-      </w:r>
-      <w:r>
-        <w:instrText xml:space="preserve"> HYPERLINK "http://www.le.ac.uk/" </w:instrText>
-      </w:r>
-      <w:r>
-        <w:fldChar w:fldCharType="separate"/>
-      </w:r>
-      <w:r>
-        <w:fldChar w:fldCharType="end"/>
-      </w:r>
+      <w:hyperlink r:id="rId11" w:history="1"/>
       <w:r>
         <w:rPr>
           <w:rFonts w:asciiTheme="minorHAnsi" w:hAnsiTheme="minorHAnsi" w:cstheme="minorHAnsi"/>
@@ -114,7 +103,7 @@
         </w:rPr>
         <w:t xml:space="preserve">Daniel Booth, Student, </w:t>
       </w:r>
-      <w:hyperlink r:id="rId11" w:history="1">
+      <w:hyperlink r:id="rId12" w:history="1">
         <w:r>
           <w:rPr>
             <w:rStyle w:val="Hyperlink"/>
@@ -166,7 +155,7 @@
         </w:rPr>
         <w:t xml:space="preserve">Matthias Heintz, Lecturer, </w:t>
       </w:r>
-      <w:hyperlink r:id="rId12" w:history="1">
+      <w:hyperlink r:id="rId13" w:history="1">
         <w:r>
           <w:rPr>
             <w:rStyle w:val="Hyperlink"/>
@@ -335,7 +324,7 @@
                     </wp:anchor>
                   </w:drawing>
                 </mc:Choice>
-                <mc:Fallback xmlns:a14="http://schemas.microsoft.com/office/drawing/2010/main" xmlns:a="http://schemas.openxmlformats.org/drawingml/2006/main">
+                <mc:Fallback xmlns:a="http://schemas.openxmlformats.org/drawingml/2006/main" xmlns:a14="http://schemas.microsoft.com/office/drawing/2010/main">
                   <w:pict w14:anchorId="15D5348C">
                     <v:shapetype id="_x0000_t202" coordsize="21600,21600" o:spt="202" path="m,l,21600r21600,l21600,xe" w14:anchorId="76A80D4A">
                       <v:stroke joinstyle="miter"/>
@@ -427,7 +416,23 @@
                 <w:b/>
                 <w:sz w:val="20"/>
               </w:rPr>
-              <w:t>21 April 2022</w:t>
+              <w:t>2</w:t>
+            </w:r>
+            <w:r>
+              <w:rPr>
+                <w:rFonts w:asciiTheme="minorHAnsi" w:hAnsiTheme="minorHAnsi" w:cstheme="minorHAnsi"/>
+                <w:b/>
+                <w:sz w:val="20"/>
+              </w:rPr>
+              <w:t>2</w:t>
+            </w:r>
+            <w:r>
+              <w:rPr>
+                <w:rFonts w:asciiTheme="minorHAnsi" w:hAnsiTheme="minorHAnsi" w:cstheme="minorHAnsi"/>
+                <w:b/>
+                <w:sz w:val="20"/>
+              </w:rPr>
+              <w:t xml:space="preserve"> April 2022</w:t>
             </w:r>
             <w:r>
               <w:rPr>
@@ -552,7 +557,7 @@
                     </wp:anchor>
                   </w:drawing>
                 </mc:Choice>
-                <mc:Fallback xmlns:a14="http://schemas.microsoft.com/office/drawing/2010/main" xmlns:a="http://schemas.openxmlformats.org/drawingml/2006/main">
+                <mc:Fallback xmlns:a="http://schemas.openxmlformats.org/drawingml/2006/main" xmlns:a14="http://schemas.microsoft.com/office/drawing/2010/main">
                   <w:pict w14:anchorId="62C12E6D">
                     <v:shape id="_x0000_s1027" style="position:absolute;margin-left:36.9pt;margin-top:29.55pt;width:28.5pt;height:28.5pt;z-index:251695104;visibility:visible;mso-wrap-style:square;mso-width-percent:0;mso-height-percent:0;mso-wrap-distance-left:9pt;mso-wrap-distance-top:0;mso-wrap-distance-right:9pt;mso-wrap-distance-bottom:0;mso-position-horizontal:absolute;mso-position-horizontal-relative:text;mso-position-vertical:absolute;mso-position-vertical-relative:text;mso-width-percent:0;mso-height-percent:0;mso-width-relative:page;mso-height-relative:page;v-text-anchor:top" fillcolor="window" strokecolor="windowText" strokeweight="1pt" type="#_x0000_t202" o:gfxdata="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" w14:anchorId="433CCE36">
                       <v:textbox>
@@ -693,7 +698,7 @@
                     </wp:anchor>
                   </w:drawing>
                 </mc:Choice>
-                <mc:Fallback xmlns:a14="http://schemas.microsoft.com/office/drawing/2010/main" xmlns:a="http://schemas.openxmlformats.org/drawingml/2006/main">
+                <mc:Fallback xmlns:a="http://schemas.openxmlformats.org/drawingml/2006/main" xmlns:a14="http://schemas.microsoft.com/office/drawing/2010/main">
                   <w:pict w14:anchorId="45A01B93">
                     <v:shape id="_x0000_s1028" style="position:absolute;margin-left:36.15pt;margin-top:38.45pt;width:28.5pt;height:28.5pt;z-index:251697152;visibility:visible;mso-wrap-style:square;mso-width-percent:0;mso-height-percent:0;mso-wrap-distance-left:9pt;mso-wrap-distance-top:0;mso-wrap-distance-right:9pt;mso-wrap-distance-bottom:0;mso-position-horizontal:absolute;mso-position-horizontal-relative:text;mso-position-vertical:absolute;mso-position-vertical-relative:text;mso-width-percent:0;mso-height-percent:0;mso-width-relative:page;mso-height-relative:page;v-text-anchor:top" fillcolor="window" strokecolor="windowText" strokeweight="1pt" type="#_x0000_t202" o:gfxdata="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" w14:anchorId="516B67D4">
                       <v:textbox>
@@ -763,23 +768,13 @@
               </w:rPr>
               <w:t xml:space="preserve"> </w:t>
             </w:r>
-            <w:proofErr w:type="gramStart"/>
             <w:r>
               <w:rPr>
                 <w:rFonts w:asciiTheme="minorHAnsi" w:hAnsiTheme="minorHAnsi" w:cstheme="minorHAnsi"/>
                 <w:i/>
                 <w:sz w:val="20"/>
               </w:rPr>
-              <w:t>General  Data</w:t>
-            </w:r>
-            <w:proofErr w:type="gramEnd"/>
-            <w:r>
-              <w:rPr>
-                <w:rFonts w:asciiTheme="minorHAnsi" w:hAnsiTheme="minorHAnsi" w:cstheme="minorHAnsi"/>
-                <w:i/>
-                <w:sz w:val="20"/>
-              </w:rPr>
-              <w:t xml:space="preserve"> Protection Regulations (GDPR, 2018)</w:t>
+              <w:t>General  Data Protection Regulations (GDPR, 2018)</w:t>
             </w:r>
             <w:r>
               <w:rPr>
@@ -995,7 +990,7 @@
                     </wp:anchor>
                   </w:drawing>
                 </mc:Choice>
-                <mc:Fallback xmlns:a14="http://schemas.microsoft.com/office/drawing/2010/main" xmlns:a="http://schemas.openxmlformats.org/drawingml/2006/main">
+                <mc:Fallback xmlns:a="http://schemas.openxmlformats.org/drawingml/2006/main" xmlns:a14="http://schemas.microsoft.com/office/drawing/2010/main">
                   <w:pict w14:anchorId="62FE7FB1">
                     <v:shape id="_x0000_s1029" style="position:absolute;margin-left:37.65pt;margin-top:71.1pt;width:28.5pt;height:28.5pt;z-index:251699200;visibility:visible;mso-wrap-style:square;mso-width-percent:0;mso-height-percent:0;mso-wrap-distance-left:9pt;mso-wrap-distance-top:0;mso-wrap-distance-right:9pt;mso-wrap-distance-bottom:0;mso-position-horizontal:absolute;mso-position-horizontal-relative:text;mso-position-vertical:absolute;mso-position-vertical-relative:text;mso-width-percent:0;mso-height-percent:0;mso-width-relative:page;mso-height-relative:page;v-text-anchor:top" fillcolor="window" strokecolor="windowText" strokeweight="1pt" type="#_x0000_t202" o:gfxdata="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" w14:anchorId="2826CA28">
                       <v:textbox>
@@ -2497,7 +2492,7 @@
               </wp:anchor>
             </w:drawing>
           </mc:Choice>
-          <mc:Fallback xmlns:a14="http://schemas.microsoft.com/office/drawing/2010/main" xmlns:a="http://schemas.openxmlformats.org/drawingml/2006/main">
+          <mc:Fallback xmlns:a="http://schemas.openxmlformats.org/drawingml/2006/main" xmlns:a14="http://schemas.microsoft.com/office/drawing/2010/main">
             <w:pict w14:anchorId="3A60FD8F">
               <v:line id="Line 10" style="position:absolute;z-index:251661312;visibility:visible;mso-wrap-style:square;mso-width-percent:0;mso-height-percent:0;mso-wrap-distance-left:9pt;mso-wrap-distance-top:0;mso-wrap-distance-right:9pt;mso-wrap-distance-bottom:0;mso-position-horizontal:absolute;mso-position-horizontal-relative:text;mso-position-vertical:absolute;mso-position-vertical-relative:text;mso-width-percent:0;mso-height-percent:0;mso-width-relative:page;mso-height-relative:page" o:spid="_x0000_s1026" o:allowincell="f" from="310.95pt,4.05pt" to="452.7pt,4.05pt" w14:anchorId="1151F6ED" o:gfxdata="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"/>
             </w:pict>
@@ -2572,7 +2567,7 @@
               </wp:anchor>
             </w:drawing>
           </mc:Choice>
-          <mc:Fallback xmlns:a14="http://schemas.microsoft.com/office/drawing/2010/main" xmlns:a="http://schemas.openxmlformats.org/drawingml/2006/main">
+          <mc:Fallback xmlns:a="http://schemas.openxmlformats.org/drawingml/2006/main" xmlns:a14="http://schemas.microsoft.com/office/drawing/2010/main">
             <w:pict w14:anchorId="44E54146">
               <v:line id="Line 5" style="position:absolute;z-index:251659264;visibility:visible;mso-wrap-style:square;mso-width-percent:0;mso-height-percent:0;mso-wrap-distance-left:9pt;mso-wrap-distance-top:0;mso-wrap-distance-right:9pt;mso-wrap-distance-bottom:0;mso-position-horizontal:absolute;mso-position-horizontal-relative:text;mso-position-vertical:absolute;mso-position-vertical-relative:text;mso-width-percent:0;mso-height-percent:0;mso-width-relative:page;mso-height-relative:page" o:spid="_x0000_s1026" o:allowincell="f" from="0,4.05pt" to="170.1pt,4.05pt" w14:anchorId="004DDDA0" o:gfxdata="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"/>
             </w:pict>
@@ -2850,7 +2845,7 @@
               </wp:anchor>
             </w:drawing>
           </mc:Choice>
-          <mc:Fallback xmlns:a14="http://schemas.microsoft.com/office/drawing/2010/main" xmlns:a="http://schemas.openxmlformats.org/drawingml/2006/main">
+          <mc:Fallback xmlns:a="http://schemas.openxmlformats.org/drawingml/2006/main" xmlns:a14="http://schemas.microsoft.com/office/drawing/2010/main">
             <w:pict w14:anchorId="10F5376A">
               <v:line id="Line 14" style="position:absolute;z-index:251665408;visibility:visible;mso-wrap-style:square;mso-width-percent:0;mso-height-percent:0;mso-wrap-distance-left:9pt;mso-wrap-distance-top:0;mso-wrap-distance-right:9pt;mso-wrap-distance-bottom:0;mso-position-horizontal:absolute;mso-position-horizontal-relative:text;mso-position-vertical:absolute;mso-position-vertical-relative:text;mso-width-percent:0;mso-height-percent:0;mso-width-relative:page;mso-height-relative:page" o:spid="_x0000_s1026" o:allowincell="f" from="310.95pt,7.4pt" to="452.7pt,7.4pt" w14:anchorId="76ACC94E" o:gfxdata="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"/>
             </w:pict>
@@ -2925,7 +2920,7 @@
               </wp:anchor>
             </w:drawing>
           </mc:Choice>
-          <mc:Fallback xmlns:a14="http://schemas.microsoft.com/office/drawing/2010/main" xmlns:a="http://schemas.openxmlformats.org/drawingml/2006/main">
+          <mc:Fallback xmlns:a="http://schemas.openxmlformats.org/drawingml/2006/main" xmlns:a14="http://schemas.microsoft.com/office/drawing/2010/main">
             <w:pict w14:anchorId="7C10A083">
               <v:line id="Line 13" style="position:absolute;z-index:251664384;visibility:visible;mso-wrap-style:square;mso-width-percent:0;mso-height-percent:0;mso-wrap-distance-left:9pt;mso-wrap-distance-top:0;mso-wrap-distance-right:9pt;mso-wrap-distance-bottom:0;mso-position-horizontal:absolute;mso-position-horizontal-relative:text;mso-position-vertical:absolute;mso-position-vertical-relative:text;mso-width-percent:0;mso-height-percent:0;mso-width-relative:page;mso-height-relative:page" o:spid="_x0000_s1026" o:allowincell="f" from="188.55pt,7.4pt" to="287.75pt,7.4pt" w14:anchorId="08114F02" o:gfxdata="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"/>
             </w:pict>
@@ -3000,7 +2995,7 @@
               </wp:anchor>
             </w:drawing>
           </mc:Choice>
-          <mc:Fallback xmlns:a14="http://schemas.microsoft.com/office/drawing/2010/main" xmlns:a="http://schemas.openxmlformats.org/drawingml/2006/main">
+          <mc:Fallback xmlns:a="http://schemas.openxmlformats.org/drawingml/2006/main" xmlns:a14="http://schemas.microsoft.com/office/drawing/2010/main">
             <w:pict w14:anchorId="713D29CC">
               <v:line id="Line 12" style="position:absolute;z-index:251662336;visibility:visible;mso-wrap-style:square;mso-width-percent:0;mso-height-percent:0;mso-wrap-distance-left:9pt;mso-wrap-distance-top:0;mso-wrap-distance-right:9pt;mso-wrap-distance-bottom:0;mso-position-horizontal:absolute;mso-position-horizontal-relative:text;mso-position-vertical:absolute;mso-position-vertical-relative:text;mso-width-percent:0;mso-height-percent:0;mso-width-relative:page;mso-height-relative:page" o:spid="_x0000_s1026" o:allowincell="f" from="-3.15pt,7.4pt" to="166.95pt,7.4pt" w14:anchorId="7CD5FDA8" o:gfxdata="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"/>
             </w:pict>
@@ -3099,10 +3094,10 @@
       </w:r>
     </w:p>
     <w:sectPr>
-      <w:headerReference w:type="default" r:id="rId13"/>
-      <w:footerReference w:type="even" r:id="rId14"/>
-      <w:footerReference w:type="default" r:id="rId15"/>
-      <w:footerReference w:type="first" r:id="rId16"/>
+      <w:headerReference w:type="default" r:id="rId14"/>
+      <w:footerReference w:type="even" r:id="rId15"/>
+      <w:footerReference w:type="default" r:id="rId16"/>
+      <w:footerReference w:type="first" r:id="rId17"/>
       <w:pgSz w:w="11907" w:h="16840"/>
       <w:pgMar w:top="1828" w:right="1134" w:bottom="1134" w:left="1134" w:header="0" w:footer="0" w:gutter="0"/>
       <w:cols w:space="720"/>
@@ -3235,7 +3230,7 @@
         <w:noProof/>
         <w:sz w:val="16"/>
       </w:rPr>
-      <w:t>21 April 2022</w:t>
+      <w:t>22 April 2022</w:t>
     </w:r>
     <w:r>
       <w:rPr>
@@ -3454,7 +3449,7 @@
             </wp:anchor>
           </w:drawing>
         </mc:Choice>
-        <mc:Fallback xmlns:a14="http://schemas.microsoft.com/office/drawing/2010/main" xmlns:a="http://schemas.openxmlformats.org/drawingml/2006/main">
+        <mc:Fallback xmlns:a="http://schemas.openxmlformats.org/drawingml/2006/main" xmlns:a14="http://schemas.microsoft.com/office/drawing/2010/main">
           <w:pict w14:anchorId="09F07D64">
             <v:line id="Line 8" style="position:absolute;z-index:251657728;visibility:visible;mso-wrap-style:square;mso-width-percent:0;mso-height-percent:0;mso-wrap-distance-left:9pt;mso-wrap-distance-top:0;mso-wrap-distance-right:9pt;mso-wrap-distance-bottom:0;mso-position-horizontal:absolute;mso-position-horizontal-relative:text;mso-position-vertical:absolute;mso-position-vertical-relative:text;mso-width-percent:0;mso-height-percent:0;mso-width-relative:page;mso-height-relative:page" o:spid="_x0000_s1026" o:allowincell="f" strokeweight="1pt" from="-61.2pt,23.25pt" to="486pt,23.25pt" w14:anchorId="49B16F5C" o:gfxdata="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"/>
           </w:pict>
@@ -5597,7 +5592,11 @@
 </file>
 
 <file path=customXml/item2.xml><?xml version="1.0" encoding="utf-8"?>
-<b:Sources xmlns:b="http://schemas.openxmlformats.org/officeDocument/2006/bibliography" xmlns="http://schemas.openxmlformats.org/officeDocument/2006/bibliography" SelectedStyle="\APASixthEditionOfficeOnline.xsl" StyleName="APA" Version="6"/>
+<p:properties xmlns:p="http://schemas.microsoft.com/office/2006/metadata/properties" xmlns:xsi="http://www.w3.org/2001/XMLSchema-instance" xmlns:pc="http://schemas.microsoft.com/office/infopath/2007/PartnerControls">
+  <documentManagement>
+    <Sop xmlns="262f0538-3d72-4e7c-816c-447f04fcfea9">false</Sop>
+  </documentManagement>
+</p:properties>
 </file>
 
 <file path=customXml/item3.xml><?xml version="1.0" encoding="utf-8"?>
@@ -5785,11 +5784,7 @@
 </file>
 
 <file path=customXml/item4.xml><?xml version="1.0" encoding="utf-8"?>
-<p:properties xmlns:p="http://schemas.microsoft.com/office/2006/metadata/properties" xmlns:xsi="http://www.w3.org/2001/XMLSchema-instance" xmlns:pc="http://schemas.microsoft.com/office/infopath/2007/PartnerControls">
-  <documentManagement>
-    <Sop xmlns="262f0538-3d72-4e7c-816c-447f04fcfea9">false</Sop>
-  </documentManagement>
-</p:properties>
+<b:Sources xmlns:b="http://schemas.openxmlformats.org/officeDocument/2006/bibliography" xmlns="http://schemas.openxmlformats.org/officeDocument/2006/bibliography" SelectedStyle="\APASixthEditionOfficeOnline.xsl" StyleName="APA" Version="6"/>
 </file>
 
 <file path=customXml/itemProps1.xml><?xml version="1.0" encoding="utf-8"?>
@@ -5801,9 +5796,11 @@
 </file>
 
 <file path=customXml/itemProps2.xml><?xml version="1.0" encoding="utf-8"?>
-<ds:datastoreItem xmlns:ds="http://schemas.openxmlformats.org/officeDocument/2006/customXml" ds:itemID="{BFC5EEBD-C1E6-4BF2-80CE-0301783E8536}">
+<ds:datastoreItem xmlns:ds="http://schemas.openxmlformats.org/officeDocument/2006/customXml" ds:itemID="{40A2596B-386B-48F4-88A2-B3377EB6B25F}">
   <ds:schemaRefs>
-    <ds:schemaRef ds:uri="http://schemas.openxmlformats.org/officeDocument/2006/bibliography"/>
+    <ds:schemaRef ds:uri="http://schemas.microsoft.com/office/2006/metadata/properties"/>
+    <ds:schemaRef ds:uri="http://schemas.microsoft.com/office/infopath/2007/PartnerControls"/>
+    <ds:schemaRef ds:uri="262f0538-3d72-4e7c-816c-447f04fcfea9"/>
   </ds:schemaRefs>
 </ds:datastoreItem>
 </file>
@@ -5827,11 +5824,9 @@
 </file>
 
 <file path=customXml/itemProps4.xml><?xml version="1.0" encoding="utf-8"?>
-<ds:datastoreItem xmlns:ds="http://schemas.openxmlformats.org/officeDocument/2006/customXml" ds:itemID="{40A2596B-386B-48F4-88A2-B3377EB6B25F}">
+<ds:datastoreItem xmlns:ds="http://schemas.openxmlformats.org/officeDocument/2006/customXml" ds:itemID="{BFC5EEBD-C1E6-4BF2-80CE-0301783E8536}">
   <ds:schemaRefs>
-    <ds:schemaRef ds:uri="http://schemas.microsoft.com/office/2006/metadata/properties"/>
-    <ds:schemaRef ds:uri="http://schemas.microsoft.com/office/infopath/2007/PartnerControls"/>
-    <ds:schemaRef ds:uri="262f0538-3d72-4e7c-816c-447f04fcfea9"/>
+    <ds:schemaRef ds:uri="http://schemas.openxmlformats.org/officeDocument/2006/bibliography"/>
   </ds:schemaRefs>
 </ds:datastoreItem>
 </file>
</xml_diff>